<commit_message>
Tweak verbiage and version product property location.
</commit_message>
<xml_diff>
--- a/instructions-create-nuget-package-from-assembly.docx
+++ b/instructions-create-nuget-package-from-assembly.docx
@@ -110,21 +110,7 @@
         <w:rPr>
           <w:rFonts w:eastAsia="Times New Roman" w:cstheme="minorHAnsi"/>
         </w:rPr>
-        <w:t xml:space="preserve"> I usually place it in C:\Users\&lt;</w:t>
-      </w:r>
-      <w:proofErr w:type="gramStart"/>
-      <w:r>
-        <w:rPr>
-          <w:rFonts w:eastAsia="Times New Roman" w:cstheme="minorHAnsi"/>
-        </w:rPr>
-        <w:t>user-name</w:t>
-      </w:r>
-      <w:proofErr w:type="gramEnd"/>
-      <w:r>
-        <w:rPr>
-          <w:rFonts w:eastAsia="Times New Roman" w:cstheme="minorHAnsi"/>
-        </w:rPr>
-        <w:t>&gt;\source.</w:t>
+        <w:t xml:space="preserve"> I usually place it in C:\Users\&lt;user-name&gt;\source.</w:t>
       </w:r>
       <w:r>
         <w:rPr>
@@ -308,14 +294,7 @@
         <w:rPr>
           <w:rFonts w:cstheme="minorHAnsi"/>
         </w:rPr>
-        <w:t xml:space="preserve">ou can generate </w:t>
-      </w:r>
-      <w:proofErr w:type="gramStart"/>
-      <w:r>
-        <w:rPr>
-          <w:rFonts w:cstheme="minorHAnsi"/>
-        </w:rPr>
-        <w:t xml:space="preserve">a </w:t>
+        <w:t xml:space="preserve">ou can generate a </w:t>
       </w:r>
       <w:r>
         <w:rPr>
@@ -337,7 +316,6 @@
         <w:t>nuspec</w:t>
       </w:r>
       <w:proofErr w:type="spellEnd"/>
-      <w:proofErr w:type="gramEnd"/>
       <w:r>
         <w:rPr>
           <w:rFonts w:cstheme="minorHAnsi"/>
@@ -459,14 +437,7 @@
         <w:rPr>
           <w:rFonts w:cstheme="minorHAnsi"/>
         </w:rPr>
-        <w:t xml:space="preserve">Right click on </w:t>
-      </w:r>
-      <w:proofErr w:type="gramStart"/>
-      <w:r>
-        <w:rPr>
-          <w:rFonts w:cstheme="minorHAnsi"/>
-        </w:rPr>
-        <w:t>the .</w:t>
+        <w:t>Right click on the .</w:t>
       </w:r>
       <w:proofErr w:type="spellStart"/>
       <w:r>
@@ -476,7 +447,6 @@
         <w:t>nuspec</w:t>
       </w:r>
       <w:proofErr w:type="spellEnd"/>
-      <w:proofErr w:type="gramEnd"/>
       <w:r>
         <w:rPr>
           <w:rFonts w:cstheme="minorHAnsi"/>
@@ -720,6 +690,60 @@
     <w:p>
       <w:pPr>
         <w:spacing w:before="100" w:beforeAutospacing="1" w:after="100" w:afterAutospacing="1" w:line="240" w:lineRule="auto"/>
+        <w:ind w:firstLine="360"/>
+        <w:contextualSpacing/>
+        <w:rPr>
+          <w:rFonts w:eastAsia="Times New Roman" w:cstheme="minorHAnsi"/>
+        </w:rPr>
+      </w:pPr>
+    </w:p>
+    <w:p>
+      <w:pPr>
+        <w:spacing w:before="100" w:beforeAutospacing="1" w:after="100" w:afterAutospacing="1" w:line="240" w:lineRule="auto"/>
+        <w:ind w:firstLine="360"/>
+        <w:contextualSpacing/>
+        <w:rPr>
+          <w:rFonts w:eastAsia="Times New Roman" w:cstheme="minorHAnsi"/>
+        </w:rPr>
+      </w:pPr>
+      <w:r>
+        <w:rPr>
+          <w:rFonts w:eastAsia="Times New Roman" w:cstheme="minorHAnsi"/>
+        </w:rPr>
+        <w:t xml:space="preserve">Navigating to the project folder and doing a ‘dotnet pack </w:t>
+      </w:r>
+      <w:proofErr w:type="spellStart"/>
+      <w:r>
+        <w:rPr>
+          <w:rFonts w:eastAsia="Times New Roman" w:cstheme="minorHAnsi"/>
+        </w:rPr>
+        <w:t>SampleLibrary.csproj</w:t>
+      </w:r>
+      <w:proofErr w:type="spellEnd"/>
+      <w:r>
+        <w:rPr>
+          <w:rFonts w:eastAsia="Times New Roman" w:cstheme="minorHAnsi"/>
+        </w:rPr>
+        <w:t xml:space="preserve">’ will also create an entire </w:t>
+      </w:r>
+      <w:proofErr w:type="spellStart"/>
+      <w:r>
+        <w:rPr>
+          <w:rFonts w:eastAsia="Times New Roman" w:cstheme="minorHAnsi"/>
+        </w:rPr>
+        <w:t>nupkg</w:t>
+      </w:r>
+      <w:proofErr w:type="spellEnd"/>
+      <w:r>
+        <w:rPr>
+          <w:rFonts w:eastAsia="Times New Roman" w:cstheme="minorHAnsi"/>
+        </w:rPr>
+        <w:t xml:space="preserve"> the way it thinks it should. </w:t>
+      </w:r>
+    </w:p>
+    <w:p>
+      <w:pPr>
+        <w:spacing w:before="100" w:beforeAutospacing="1" w:after="100" w:afterAutospacing="1" w:line="240" w:lineRule="auto"/>
         <w:contextualSpacing/>
         <w:rPr>
           <w:rFonts w:eastAsia="Times New Roman" w:cstheme="minorHAnsi"/>
@@ -760,14 +784,7 @@
         <w:rPr>
           <w:rFonts w:eastAsia="Times New Roman" w:cstheme="minorHAnsi"/>
         </w:rPr>
-        <w:t xml:space="preserve">After the manifest </w:t>
-      </w:r>
-      <w:proofErr w:type="gramStart"/>
-      <w:r>
-        <w:rPr>
-          <w:rFonts w:eastAsia="Times New Roman" w:cstheme="minorHAnsi"/>
-        </w:rPr>
-        <w:t>(.</w:t>
+        <w:t>After the manifest (.</w:t>
       </w:r>
       <w:proofErr w:type="spellStart"/>
       <w:r>
@@ -777,7 +794,6 @@
         <w:t>nuspec</w:t>
       </w:r>
       <w:proofErr w:type="spellEnd"/>
-      <w:proofErr w:type="gramEnd"/>
       <w:r>
         <w:rPr>
           <w:rFonts w:eastAsia="Times New Roman" w:cstheme="minorHAnsi"/>
@@ -884,14 +900,7 @@
           <w:rFonts w:cstheme="minorHAnsi"/>
         </w:rPr>
         <w:tab/>
-        <w:t xml:space="preserve">If you get warning, such as DLLs not being included in a “lib” folder, you can manually correct them at this point. Rename </w:t>
-      </w:r>
-      <w:proofErr w:type="gramStart"/>
-      <w:r>
-        <w:rPr>
-          <w:rFonts w:cstheme="minorHAnsi"/>
-        </w:rPr>
-        <w:t>the .</w:t>
+        <w:t>If you get warning, such as DLLs not being included in a “lib” folder, you can manually correct them at this point. Rename the .</w:t>
       </w:r>
       <w:proofErr w:type="spellStart"/>
       <w:r>
@@ -901,7 +910,6 @@
         <w:t>nupkg</w:t>
       </w:r>
       <w:proofErr w:type="spellEnd"/>
-      <w:proofErr w:type="gramEnd"/>
       <w:r>
         <w:rPr>
           <w:rFonts w:cstheme="minorHAnsi"/>
@@ -918,14 +926,14 @@
         <w:rPr>
           <w:rFonts w:cstheme="minorHAnsi"/>
         </w:rPr>
-        <w:t xml:space="preserve"> you can extract the contents and make your adjustments. Then right-click on the folder, send to compressed (zipped) folder. Then rename that file to use the </w:t>
-      </w:r>
-      <w:proofErr w:type="gramStart"/>
-      <w:r>
-        <w:rPr>
-          <w:rFonts w:cstheme="minorHAnsi"/>
-        </w:rPr>
-        <w:t>original .</w:t>
+        <w:t xml:space="preserve"> you can extract the </w:t>
+      </w:r>
+      <w:r>
+        <w:rPr>
+          <w:rFonts w:cstheme="minorHAnsi"/>
+        </w:rPr>
+        <w:lastRenderedPageBreak/>
+        <w:t>contents and make your adjustments. Then right-click on the folder, send to compressed (zipped) folder. Then rename that file to use the original .</w:t>
       </w:r>
       <w:proofErr w:type="spellStart"/>
       <w:r>
@@ -935,7 +943,6 @@
         <w:t>nupkg</w:t>
       </w:r>
       <w:proofErr w:type="spellEnd"/>
-      <w:proofErr w:type="gramEnd"/>
       <w:r>
         <w:rPr>
           <w:rFonts w:cstheme="minorHAnsi"/>
@@ -968,7 +975,6 @@
           <w:b/>
           <w:bCs/>
         </w:rPr>
-        <w:lastRenderedPageBreak/>
         <w:t>5) Install NuGet Package</w:t>
       </w:r>
     </w:p>
@@ -1004,14 +1010,7 @@
         <w:rPr>
           <w:rFonts w:cstheme="minorHAnsi"/>
         </w:rPr>
-        <w:t xml:space="preserve">Paste </w:t>
-      </w:r>
-      <w:proofErr w:type="gramStart"/>
-      <w:r>
-        <w:rPr>
-          <w:rFonts w:cstheme="minorHAnsi"/>
-        </w:rPr>
-        <w:t>the .</w:t>
+        <w:t>Paste the .</w:t>
       </w:r>
       <w:proofErr w:type="spellStart"/>
       <w:r>
@@ -1021,7 +1020,6 @@
         <w:t>nupkg</w:t>
       </w:r>
       <w:proofErr w:type="spellEnd"/>
-      <w:proofErr w:type="gramEnd"/>
       <w:r>
         <w:rPr>
           <w:rFonts w:cstheme="minorHAnsi"/>

</xml_diff>